<commit_message>
added github link to project documentation
</commit_message>
<xml_diff>
--- a/11IST_T2_Project_documentation.docx
+++ b/11IST_T2_Project_documentation.docx
@@ -406,6 +406,7 @@
       </w:pPr>
       <w:r>
         <w:rPr>
+          <w:noProof/>
           <w:szCs w:val="28"/>
           <w:lang w:eastAsia="en-AU"/>
         </w:rPr>
@@ -425,7 +426,7 @@
                     <pic:cNvPicPr/>
                   </pic:nvPicPr>
                   <pic:blipFill>
-                    <a:blip r:embed="rId5"/>
+                    <a:blip r:embed="rId4"/>
                     <a:stretch>
                       <a:fillRect/>
                     </a:stretch>
@@ -1446,6 +1447,7 @@
       </w:pPr>
       <w:r>
         <w:rPr>
+          <w:noProof/>
           <w:sz w:val="20"/>
           <w:szCs w:val="20"/>
           <w:lang w:eastAsia="en-AU"/>
@@ -1466,7 +1468,7 @@
                     <pic:cNvPicPr/>
                   </pic:nvPicPr>
                   <pic:blipFill>
-                    <a:blip r:embed="rId6"/>
+                    <a:blip r:embed="rId5"/>
                     <a:stretch>
                       <a:fillRect/>
                     </a:stretch>
@@ -1579,6 +1581,52 @@
         </w:rPr>
         <w:t xml:space="preserve">Git repository Link: </w:t>
       </w:r>
+      <w:hyperlink r:id="rId6" w:history="1">
+        <w:r>
+          <w:rPr>
+            <w:rStyle w:val="Hyperlink"/>
+            <w:b/>
+            <w:bCs/>
+            <w:sz w:val="32"/>
+            <w:szCs w:val="32"/>
+            <w:lang w:val="en-US"/>
+          </w:rPr>
+          <w:t>https://github.com/Rom</w:t>
+        </w:r>
+        <w:r>
+          <w:rPr>
+            <w:rStyle w:val="Hyperlink"/>
+            <w:b/>
+            <w:bCs/>
+            <w:sz w:val="32"/>
+            <w:szCs w:val="32"/>
+            <w:lang w:val="en-US"/>
+          </w:rPr>
+          <w:t>a</w:t>
+        </w:r>
+        <w:r>
+          <w:rPr>
+            <w:rStyle w:val="Hyperlink"/>
+            <w:b/>
+            <w:bCs/>
+            <w:sz w:val="32"/>
+            <w:szCs w:val="32"/>
+            <w:lang w:val="en-US"/>
+          </w:rPr>
+          <w:t>nBleyer/term_2_Y11_password_strength_checker/tree/main</w:t>
+        </w:r>
+      </w:hyperlink>
+    </w:p>
+    <w:p>
+      <w:pPr>
+        <w:rPr>
+          <w:b/>
+          <w:bCs/>
+          <w:sz w:val="32"/>
+          <w:szCs w:val="32"/>
+          <w:lang w:val="en-US"/>
+        </w:rPr>
+      </w:pPr>
     </w:p>
     <w:p>
       <w:pPr>
@@ -2193,21 +2241,7 @@
                 <w:b/>
                 <w:bCs/>
               </w:rPr>
-              <w:t xml:space="preserve">widgets </w:t>
-            </w:r>
-            <w:r>
-              <w:rPr>
-                <w:b/>
-                <w:bCs/>
-              </w:rPr>
-              <w:t>and</w:t>
-            </w:r>
-            <w:r>
-              <w:rPr>
-                <w:b/>
-                <w:bCs/>
-              </w:rPr>
-              <w:t xml:space="preserve"> </w:t>
+              <w:t xml:space="preserve">widgets and </w:t>
             </w:r>
             <w:proofErr w:type="spellStart"/>
             <w:r>
@@ -2481,7 +2515,23 @@
                 <w:b/>
                 <w:bCs/>
               </w:rPr>
-              <w:t>(password) * log2(charset_size)</w:t>
+              <w:t>(password) * log2(</w:t>
+            </w:r>
+            <w:proofErr w:type="spellStart"/>
+            <w:r>
+              <w:rPr>
+                <w:b/>
+                <w:bCs/>
+              </w:rPr>
+              <w:t>charset_size</w:t>
+            </w:r>
+            <w:proofErr w:type="spellEnd"/>
+            <w:r>
+              <w:rPr>
+                <w:b/>
+                <w:bCs/>
+              </w:rPr>
+              <w:t>)</w:t>
             </w:r>
           </w:p>
         </w:tc>
@@ -3011,6 +3061,7 @@
           <w:sz w:val="20"/>
           <w14:ligatures w14:val="none"/>
         </w:rPr>
+        <w:lastRenderedPageBreak/>
         <w:t>Overall, this project strengthened both my technical and design skills, and I now have a greater understanding of how software can guide users toward better digital safety habits.</w:t>
       </w:r>
     </w:p>
@@ -3031,10 +3082,6 @@
     </w:sectPr>
   </w:body>
 </w:document>
-</file>
-
-<file path=word/numbering.xml><?xml version="1.0" encoding="utf-8"?>
-<w:numbering xmlns:wpc="http://schemas.microsoft.com/office/word/2010/wordprocessingCanvas" xmlns:cx="http://schemas.microsoft.com/office/drawing/2014/chartex" xmlns:cx1="http://schemas.microsoft.com/office/drawing/2015/9/8/chartex" xmlns:cx2="http://schemas.microsoft.com/office/drawing/2015/10/21/chartex" xmlns:cx3="http://schemas.microsoft.com/office/drawing/2016/5/9/chartex" xmlns:cx4="http://schemas.microsoft.com/office/drawing/2016/5/10/chartex" xmlns:cx5="http://schemas.microsoft.com/office/drawing/2016/5/11/chartex" xmlns:cx6="http://schemas.microsoft.com/office/drawing/2016/5/12/chartex" xmlns:cx7="http://schemas.microsoft.com/office/drawing/2016/5/13/chartex" xmlns:cx8="http://schemas.microsoft.com/office/drawing/2016/5/14/chartex" xmlns:mc="http://schemas.openxmlformats.org/markup-compatibility/2006" xmlns:aink="http://schemas.microsoft.com/office/drawing/2016/ink" xmlns:am3d="http://schemas.microsoft.com/office/drawing/2017/model3d" xmlns:o="urn:schemas-microsoft-com:office:office" xmlns:oel="http://schemas.microsoft.com/office/2019/extlst" xmlns:r="http://schemas.openxmlformats.org/officeDocument/2006/relationships" xmlns:m="http://schemas.openxmlformats.org/officeDocument/2006/math" xmlns:v="urn:schemas-microsoft-com:vml" xmlns:wp14="http://schemas.microsoft.com/office/word/2010/wordprocessingDrawing" xmlns:wp="http://schemas.openxmlformats.org/drawingml/2006/wordprocessingDrawing" xmlns:w10="urn:schemas-microsoft-com:office:word" xmlns:w="http://schemas.openxmlformats.org/wordprocessingml/2006/main" xmlns:w14="http://schemas.microsoft.com/office/word/2010/wordml" xmlns:w15="http://schemas.microsoft.com/office/word/2012/wordml" xmlns:w16cex="http://schemas.microsoft.com/office/word/2018/wordml/cex" xmlns:w16cid="http://schemas.microsoft.com/office/word/2016/wordml/cid" xmlns:w16="http://schemas.microsoft.com/office/word/2018/wordml" xmlns:w16du="http://schemas.microsoft.com/office/word/2023/wordml/word16du" xmlns:w16sdtdh="http://schemas.microsoft.com/office/word/2020/wordml/sdtdatahash" xmlns:w16sdtfl="http://schemas.microsoft.com/office/word/2024/wordml/sdtformatlock" xmlns:w16se="http://schemas.microsoft.com/office/word/2015/wordml/symex" xmlns:wpg="http://schemas.microsoft.com/office/word/2010/wordprocessingGroup" xmlns:wpi="http://schemas.microsoft.com/office/word/2010/wordprocessingInk" xmlns:wne="http://schemas.microsoft.com/office/word/2006/wordml" xmlns:wps="http://schemas.microsoft.com/office/word/2010/wordprocessingShape" mc:Ignorable="w14 w15 w16se w16cid w16 w16cex w16sdtdh w16sdtfl w16du wp14"/>
 </file>
 
 <file path=word/styles.xml><?xml version="1.0" encoding="utf-8"?>
@@ -3640,6 +3687,7 @@
   <w:style w:type="character" w:default="1" w:styleId="DefaultParagraphFont">
     <w:name w:val="Default Paragraph Font"/>
     <w:uiPriority w:val="1"/>
+    <w:semiHidden/>
     <w:unhideWhenUsed/>
   </w:style>
   <w:style w:type="table" w:default="1" w:styleId="TableNormal">
@@ -4025,6 +4073,41 @@
       </w:tblBorders>
     </w:tblPr>
   </w:style>
+  <w:style w:type="character" w:styleId="Hyperlink">
+    <w:name w:val="Hyperlink"/>
+    <w:basedOn w:val="DefaultParagraphFont"/>
+    <w:uiPriority w:val="99"/>
+    <w:unhideWhenUsed/>
+    <w:rsid w:val="00DB1C80"/>
+    <w:rPr>
+      <w:color w:val="467886" w:themeColor="hyperlink"/>
+      <w:u w:val="single"/>
+    </w:rPr>
+  </w:style>
+  <w:style w:type="character" w:styleId="UnresolvedMention">
+    <w:name w:val="Unresolved Mention"/>
+    <w:basedOn w:val="DefaultParagraphFont"/>
+    <w:uiPriority w:val="99"/>
+    <w:semiHidden/>
+    <w:unhideWhenUsed/>
+    <w:rsid w:val="00DB1C80"/>
+    <w:rPr>
+      <w:color w:val="605E5C"/>
+      <w:shd w:val="clear" w:color="auto" w:fill="E1DFDD"/>
+    </w:rPr>
+  </w:style>
+  <w:style w:type="character" w:styleId="FollowedHyperlink">
+    <w:name w:val="FollowedHyperlink"/>
+    <w:basedOn w:val="DefaultParagraphFont"/>
+    <w:uiPriority w:val="99"/>
+    <w:semiHidden/>
+    <w:unhideWhenUsed/>
+    <w:rsid w:val="00DB1C80"/>
+    <w:rPr>
+      <w:color w:val="96607D" w:themeColor="followedHyperlink"/>
+      <w:u w:val="single"/>
+    </w:rPr>
+  </w:style>
 </w:styles>
 </file>
 

</xml_diff>